<commit_message>
edit fuzz_test & update report
</commit_message>
<xml_diff>
--- a/MSDScript/report/Report_TestGeneration.docx
+++ b/MSDScript/report/Report_TestGeneration.docx
@@ -40,6 +40,418 @@
           <w:szCs w:val="28"/>
         </w:rPr>
       </w:pPr>
+      <w:r>
+        <w:rPr>
+          <w:b/>
+          <w:bCs/>
+          <w:sz w:val="28"/>
+          <w:szCs w:val="28"/>
+        </w:rPr>
+        <w:t>1 Single Argument</w:t>
+      </w:r>
+    </w:p>
+    <w:p/>
+    <w:tbl>
+      <w:tblPr>
+        <w:tblStyle w:val="TableGrid"/>
+        <w:tblW w:w="0" w:type="auto"/>
+        <w:tblLook w:val="04A0" w:firstRow="1" w:lastRow="0" w:firstColumn="1" w:lastColumn="0" w:noHBand="0" w:noVBand="1"/>
+      </w:tblPr>
+      <w:tblGrid>
+        <w:gridCol w:w="1795"/>
+        <w:gridCol w:w="2520"/>
+        <w:gridCol w:w="5035"/>
+      </w:tblGrid>
+      <w:tr>
+        <w:tc>
+          <w:tcPr>
+            <w:tcW w:w="1795" w:type="dxa"/>
+          </w:tcPr>
+          <w:p>
+            <w:pPr>
+              <w:rPr>
+                <w:b/>
+                <w:bCs/>
+              </w:rPr>
+            </w:pPr>
+            <w:r>
+              <w:rPr>
+                <w:b/>
+                <w:bCs/>
+              </w:rPr>
+              <w:t>executable</w:t>
+            </w:r>
+          </w:p>
+        </w:tc>
+        <w:tc>
+          <w:tcPr>
+            <w:tcW w:w="2520" w:type="dxa"/>
+          </w:tcPr>
+          <w:p>
+            <w:pPr>
+              <w:rPr>
+                <w:b/>
+                <w:bCs/>
+              </w:rPr>
+            </w:pPr>
+            <w:r>
+              <w:rPr>
+                <w:b/>
+                <w:bCs/>
+              </w:rPr>
+              <w:t>Failed case</w:t>
+            </w:r>
+          </w:p>
+        </w:tc>
+        <w:tc>
+          <w:tcPr>
+            <w:tcW w:w="5035" w:type="dxa"/>
+          </w:tcPr>
+          <w:p>
+            <w:pPr>
+              <w:rPr>
+                <w:b/>
+                <w:bCs/>
+              </w:rPr>
+            </w:pPr>
+            <w:r>
+              <w:rPr>
+                <w:b/>
+                <w:bCs/>
+              </w:rPr>
+              <w:t>explanation</w:t>
+            </w:r>
+          </w:p>
+        </w:tc>
+      </w:tr>
+      <w:tr>
+        <w:tc>
+          <w:tcPr>
+            <w:tcW w:w="1795" w:type="dxa"/>
+            <w:vAlign w:val="center"/>
+          </w:tcPr>
+          <w:p>
+            <w:proofErr w:type="spellStart"/>
+            <w:r>
+              <w:t>msdscript</w:t>
+            </w:r>
+            <w:proofErr w:type="spellEnd"/>
+          </w:p>
+        </w:tc>
+        <w:tc>
+          <w:tcPr>
+            <w:tcW w:w="2520" w:type="dxa"/>
+          </w:tcPr>
+          <w:p>
+            <w:r>
+              <w:t>All passed</w:t>
+            </w:r>
+          </w:p>
+        </w:tc>
+        <w:tc>
+          <w:tcPr>
+            <w:tcW w:w="5035" w:type="dxa"/>
+          </w:tcPr>
+          <w:p/>
+        </w:tc>
+      </w:tr>
+      <w:tr>
+        <w:tc>
+          <w:tcPr>
+            <w:tcW w:w="1795" w:type="dxa"/>
+            <w:vAlign w:val="center"/>
+          </w:tcPr>
+          <w:p>
+            <w:r>
+              <w:t>msdscript0</w:t>
+            </w:r>
+          </w:p>
+        </w:tc>
+        <w:tc>
+          <w:tcPr>
+            <w:tcW w:w="2520" w:type="dxa"/>
+          </w:tcPr>
+          <w:p>
+            <w:r>
+              <w:t>-37168 + -5559</w:t>
+            </w:r>
+          </w:p>
+        </w:tc>
+        <w:tc>
+          <w:tcPr>
+            <w:tcW w:w="5035" w:type="dxa"/>
+          </w:tcPr>
+          <w:p>
+            <w:r>
+              <w:t>failed</w:t>
+            </w:r>
+          </w:p>
+        </w:tc>
+      </w:tr>
+      <w:tr>
+        <w:tc>
+          <w:tcPr>
+            <w:tcW w:w="1795" w:type="dxa"/>
+            <w:vAlign w:val="center"/>
+          </w:tcPr>
+          <w:p>
+            <w:r>
+              <w:t>msdscript1</w:t>
+            </w:r>
+          </w:p>
+        </w:tc>
+        <w:tc>
+          <w:tcPr>
+            <w:tcW w:w="2520" w:type="dxa"/>
+          </w:tcPr>
+          <w:p>
+            <w:r>
+              <w:t>17788</w:t>
+            </w:r>
+          </w:p>
+        </w:tc>
+        <w:tc>
+          <w:tcPr>
+            <w:tcW w:w="5035" w:type="dxa"/>
+          </w:tcPr>
+          <w:p>
+            <w:r>
+              <w:t>failed</w:t>
+            </w:r>
+          </w:p>
+        </w:tc>
+      </w:tr>
+      <w:tr>
+        <w:tc>
+          <w:tcPr>
+            <w:tcW w:w="1795" w:type="dxa"/>
+            <w:vAlign w:val="center"/>
+          </w:tcPr>
+          <w:p>
+            <w:r>
+              <w:t>msdscript2</w:t>
+            </w:r>
+          </w:p>
+        </w:tc>
+        <w:tc>
+          <w:tcPr>
+            <w:tcW w:w="2520" w:type="dxa"/>
+          </w:tcPr>
+          <w:p>
+            <w:r>
+              <w:t>All passed</w:t>
+            </w:r>
+          </w:p>
+        </w:tc>
+        <w:tc>
+          <w:tcPr>
+            <w:tcW w:w="5035" w:type="dxa"/>
+          </w:tcPr>
+          <w:p/>
+        </w:tc>
+      </w:tr>
+      <w:tr>
+        <w:tc>
+          <w:tcPr>
+            <w:tcW w:w="1795" w:type="dxa"/>
+            <w:vAlign w:val="center"/>
+          </w:tcPr>
+          <w:p>
+            <w:r>
+              <w:t>msdscript3</w:t>
+            </w:r>
+          </w:p>
+        </w:tc>
+        <w:tc>
+          <w:tcPr>
+            <w:tcW w:w="2520" w:type="dxa"/>
+          </w:tcPr>
+          <w:p>
+            <w:r>
+              <w:t>(28573 + 22567) * 30875 * -35658</w:t>
+            </w:r>
+          </w:p>
+        </w:tc>
+        <w:tc>
+          <w:tcPr>
+            <w:tcW w:w="5035" w:type="dxa"/>
+          </w:tcPr>
+          <w:p>
+            <w:r>
+              <w:t>Values are not equal</w:t>
+            </w:r>
+            <w:r>
+              <w:t xml:space="preserve"> because there’s some problems with its print method</w:t>
+            </w:r>
+          </w:p>
+        </w:tc>
+      </w:tr>
+      <w:tr>
+        <w:tc>
+          <w:tcPr>
+            <w:tcW w:w="1795" w:type="dxa"/>
+            <w:vAlign w:val="center"/>
+          </w:tcPr>
+          <w:p>
+            <w:r>
+              <w:t>msdscript4</w:t>
+            </w:r>
+          </w:p>
+        </w:tc>
+        <w:tc>
+          <w:tcPr>
+            <w:tcW w:w="2520" w:type="dxa"/>
+          </w:tcPr>
+          <w:p>
+            <w:r>
+              <w:t>All passed</w:t>
+            </w:r>
+          </w:p>
+        </w:tc>
+        <w:tc>
+          <w:tcPr>
+            <w:tcW w:w="5035" w:type="dxa"/>
+          </w:tcPr>
+          <w:p/>
+        </w:tc>
+      </w:tr>
+      <w:tr>
+        <w:tc>
+          <w:tcPr>
+            <w:tcW w:w="1795" w:type="dxa"/>
+            <w:vAlign w:val="center"/>
+          </w:tcPr>
+          <w:p>
+            <w:r>
+              <w:t>msdscript5</w:t>
+            </w:r>
+          </w:p>
+        </w:tc>
+        <w:tc>
+          <w:tcPr>
+            <w:tcW w:w="2520" w:type="dxa"/>
+          </w:tcPr>
+          <w:p>
+            <w:r>
+              <w:t>All passed</w:t>
+            </w:r>
+          </w:p>
+        </w:tc>
+        <w:tc>
+          <w:tcPr>
+            <w:tcW w:w="5035" w:type="dxa"/>
+          </w:tcPr>
+          <w:p/>
+        </w:tc>
+      </w:tr>
+      <w:tr>
+        <w:tc>
+          <w:tcPr>
+            <w:tcW w:w="1795" w:type="dxa"/>
+            <w:vAlign w:val="center"/>
+          </w:tcPr>
+          <w:p>
+            <w:r>
+              <w:t>msdscript6</w:t>
+            </w:r>
+          </w:p>
+        </w:tc>
+        <w:tc>
+          <w:tcPr>
+            <w:tcW w:w="2520" w:type="dxa"/>
+          </w:tcPr>
+          <w:p>
+            <w:r>
+              <w:t>All passed</w:t>
+            </w:r>
+          </w:p>
+        </w:tc>
+        <w:tc>
+          <w:tcPr>
+            <w:tcW w:w="5035" w:type="dxa"/>
+          </w:tcPr>
+          <w:p/>
+        </w:tc>
+      </w:tr>
+      <w:tr>
+        <w:tc>
+          <w:tcPr>
+            <w:tcW w:w="1795" w:type="dxa"/>
+            <w:vAlign w:val="center"/>
+          </w:tcPr>
+          <w:p>
+            <w:r>
+              <w:t>msdscript7</w:t>
+            </w:r>
+          </w:p>
+        </w:tc>
+        <w:tc>
+          <w:tcPr>
+            <w:tcW w:w="2520" w:type="dxa"/>
+          </w:tcPr>
+          <w:p>
+            <w:r>
+              <w:t>All passed</w:t>
+            </w:r>
+          </w:p>
+        </w:tc>
+        <w:tc>
+          <w:tcPr>
+            <w:tcW w:w="5035" w:type="dxa"/>
+          </w:tcPr>
+          <w:p/>
+        </w:tc>
+      </w:tr>
+    </w:tbl>
+    <w:p/>
+    <w:p/>
+    <w:p>
+      <w:pPr>
+        <w:rPr>
+          <w:b/>
+          <w:bCs/>
+          <w:sz w:val="28"/>
+          <w:szCs w:val="28"/>
+        </w:rPr>
+      </w:pPr>
+      <w:r>
+        <w:rPr>
+          <w:b/>
+          <w:bCs/>
+          <w:sz w:val="28"/>
+          <w:szCs w:val="28"/>
+        </w:rPr>
+        <w:t>2 Two Arguments</w:t>
+      </w:r>
+    </w:p>
+    <w:p>
+      <w:pPr>
+        <w:rPr>
+          <w:b/>
+          <w:bCs/>
+          <w:sz w:val="28"/>
+          <w:szCs w:val="28"/>
+        </w:rPr>
+      </w:pPr>
+    </w:p>
+    <w:p>
+      <w:pPr>
+        <w:rPr>
+          <w:b/>
+          <w:bCs/>
+          <w:sz w:val="28"/>
+          <w:szCs w:val="28"/>
+        </w:rPr>
+      </w:pPr>
+      <w:r>
+        <w:rPr>
+          <w:b/>
+          <w:bCs/>
+          <w:sz w:val="28"/>
+          <w:szCs w:val="28"/>
+        </w:rPr>
+        <w:t>2.</w:t>
+      </w:r>
       <w:r>
         <w:rPr>
           <w:b/>
@@ -485,7 +897,7 @@
               <w:t>7</w:t>
             </w:r>
             <w:r>
-              <w:t>5</w:t>
+              <w:t>7</w:t>
             </w:r>
             <w:r>
               <w:t>%</w:t>
@@ -519,7 +931,7 @@
               <w:t>9</w:t>
             </w:r>
             <w:r>
-              <w:t>6</w:t>
+              <w:t>3</w:t>
             </w:r>
             <w:r>
               <w:t>%</w:t>
@@ -566,7 +978,7 @@
               <w:jc w:val="center"/>
             </w:pPr>
             <w:r>
-              <w:t>67</w:t>
+              <w:t>70</w:t>
             </w:r>
             <w:r>
               <w:t>%</w:t>
@@ -586,7 +998,7 @@
               <w:t>9</w:t>
             </w:r>
             <w:r>
-              <w:t>4</w:t>
+              <w:t>2</w:t>
             </w:r>
             <w:r>
               <w:t>%</w:t>
@@ -647,10 +1059,7 @@
               <w:jc w:val="center"/>
             </w:pPr>
             <w:r>
-              <w:t>9</w:t>
-            </w:r>
-            <w:r>
-              <w:t>2</w:t>
+              <w:t>89</w:t>
             </w:r>
             <w:r>
               <w:t>%</w:t>
@@ -714,7 +1123,7 @@
               <w:t>9</w:t>
             </w:r>
             <w:r>
-              <w:t>3</w:t>
+              <w:t>6</w:t>
             </w:r>
             <w:r>
               <w:t>%</w:t>
@@ -820,7 +1229,10 @@
               <w:jc w:val="center"/>
             </w:pPr>
             <w:r>
-              <w:t>100%</w:t>
+              <w:t>36</w:t>
+            </w:r>
+            <w:r>
+              <w:t>%</w:t>
             </w:r>
           </w:p>
         </w:tc>
@@ -837,7 +1249,10 @@
               <w:jc w:val="center"/>
             </w:pPr>
             <w:r>
-              <w:t>100%</w:t>
+              <w:t>37</w:t>
+            </w:r>
+            <w:r>
+              <w:t>%</w:t>
             </w:r>
           </w:p>
         </w:tc>
@@ -854,10 +1269,7 @@
               <w:jc w:val="center"/>
             </w:pPr>
             <w:r>
-              <w:t>9</w:t>
-            </w:r>
-            <w:r>
-              <w:t>8</w:t>
+              <w:t>29</w:t>
             </w:r>
             <w:r>
               <w:t>%</w:t>
@@ -883,7 +1295,25 @@
           <w:sz w:val="28"/>
           <w:szCs w:val="28"/>
         </w:rPr>
-        <w:t>2 Failed case</w:t>
+        <w:t>2</w:t>
+      </w:r>
+      <w:r>
+        <w:rPr>
+          <w:b/>
+          <w:bCs/>
+          <w:sz w:val="28"/>
+          <w:szCs w:val="28"/>
+        </w:rPr>
+        <w:t>.2</w:t>
+      </w:r>
+      <w:r>
+        <w:rPr>
+          <w:b/>
+          <w:bCs/>
+          <w:sz w:val="28"/>
+          <w:szCs w:val="28"/>
+        </w:rPr>
+        <w:t xml:space="preserve"> Failed case</w:t>
       </w:r>
       <w:r>
         <w:rPr>
@@ -897,24 +1327,114 @@
     </w:p>
     <w:p/>
     <w:p>
-      <w:r>
+      <w:pPr>
+        <w:rPr>
+          <w:b/>
+          <w:bCs/>
+        </w:rPr>
+      </w:pPr>
+      <w:r>
+        <w:rPr>
+          <w:b/>
+          <w:bCs/>
+        </w:rPr>
         <w:t xml:space="preserve">msdscript0 </w:t>
       </w:r>
+    </w:p>
+    <w:p>
+      <w:r>
+        <w:t xml:space="preserve">fails </w:t>
+      </w:r>
+      <w:r>
+        <w:t>in</w:t>
+      </w:r>
+      <w:r>
+        <w:t xml:space="preserve"> any test </w:t>
+      </w:r>
+      <w:proofErr w:type="gramStart"/>
+      <w:r>
+        <w:t>cases</w:t>
+      </w:r>
+      <w:proofErr w:type="gramEnd"/>
     </w:p>
     <w:tbl>
       <w:tblPr>
         <w:tblStyle w:val="TableGrid"/>
-        <w:tblW w:w="0" w:type="auto"/>
+        <w:tblW w:w="9355" w:type="dxa"/>
         <w:tblLook w:val="04A0" w:firstRow="1" w:lastRow="0" w:firstColumn="1" w:lastColumn="0" w:noHBand="0" w:noVBand="1"/>
       </w:tblPr>
       <w:tblGrid>
-        <w:gridCol w:w="1525"/>
-        <w:gridCol w:w="7825"/>
+        <w:gridCol w:w="1438"/>
+        <w:gridCol w:w="3275"/>
+        <w:gridCol w:w="4642"/>
       </w:tblGrid>
       <w:tr>
         <w:tc>
           <w:tcPr>
-            <w:tcW w:w="1525" w:type="dxa"/>
+            <w:tcW w:w="1438" w:type="dxa"/>
+          </w:tcPr>
+          <w:p>
+            <w:pPr>
+              <w:rPr>
+                <w:b/>
+                <w:bCs/>
+              </w:rPr>
+            </w:pPr>
+            <w:r>
+              <w:rPr>
+                <w:b/>
+                <w:bCs/>
+              </w:rPr>
+              <w:lastRenderedPageBreak/>
+              <w:t>mode</w:t>
+            </w:r>
+          </w:p>
+        </w:tc>
+        <w:tc>
+          <w:tcPr>
+            <w:tcW w:w="3275" w:type="dxa"/>
+          </w:tcPr>
+          <w:p>
+            <w:pPr>
+              <w:rPr>
+                <w:b/>
+                <w:bCs/>
+              </w:rPr>
+            </w:pPr>
+            <w:r>
+              <w:rPr>
+                <w:b/>
+                <w:bCs/>
+              </w:rPr>
+              <w:t>input</w:t>
+            </w:r>
+          </w:p>
+        </w:tc>
+        <w:tc>
+          <w:tcPr>
+            <w:tcW w:w="4642" w:type="dxa"/>
+          </w:tcPr>
+          <w:p>
+            <w:pPr>
+              <w:rPr>
+                <w:b/>
+                <w:bCs/>
+              </w:rPr>
+            </w:pPr>
+            <w:r>
+              <w:rPr>
+                <w:b/>
+                <w:bCs/>
+              </w:rPr>
+              <w:t>output</w:t>
+            </w:r>
+          </w:p>
+        </w:tc>
+      </w:tr>
+      <w:tr>
+        <w:tc>
+          <w:tcPr>
+            <w:tcW w:w="1438" w:type="dxa"/>
           </w:tcPr>
           <w:p>
             <w:proofErr w:type="spellStart"/>
@@ -926,19 +1446,37 @@
         </w:tc>
         <w:tc>
           <w:tcPr>
-            <w:tcW w:w="7825" w:type="dxa"/>
-          </w:tcPr>
-          <w:p>
-            <w:r>
-              <w:t>555212496</w:t>
-            </w:r>
-          </w:p>
-        </w:tc>
-      </w:tr>
-      <w:tr>
-        <w:tc>
-          <w:tcPr>
-            <w:tcW w:w="1525" w:type="dxa"/>
+            <w:tcW w:w="3275" w:type="dxa"/>
+          </w:tcPr>
+          <w:p>
+            <w:r>
+              <w:t>-3542</w:t>
+            </w:r>
+          </w:p>
+        </w:tc>
+        <w:tc>
+          <w:tcPr>
+            <w:tcW w:w="4642" w:type="dxa"/>
+          </w:tcPr>
+          <w:p>
+            <w:proofErr w:type="spellStart"/>
+            <w:r>
+              <w:t>exit_code</w:t>
+            </w:r>
+            <w:proofErr w:type="spellEnd"/>
+            <w:r>
+              <w:t xml:space="preserve"> = </w:t>
+            </w:r>
+            <w:r>
+              <w:t>1, exec failed</w:t>
+            </w:r>
+          </w:p>
+        </w:tc>
+      </w:tr>
+      <w:tr>
+        <w:tc>
+          <w:tcPr>
+            <w:tcW w:w="1438" w:type="dxa"/>
           </w:tcPr>
           <w:p>
             <w:r>
@@ -948,23 +1486,41 @@
         </w:tc>
         <w:tc>
           <w:tcPr>
-            <w:tcW w:w="7825" w:type="dxa"/>
-          </w:tcPr>
-          <w:p>
-            <w:r>
-              <w:t>402989976</w:t>
-            </w:r>
-          </w:p>
-        </w:tc>
-      </w:tr>
-      <w:tr>
-        <w:tc>
-          <w:tcPr>
-            <w:tcW w:w="1525" w:type="dxa"/>
+            <w:tcW w:w="3275" w:type="dxa"/>
+          </w:tcPr>
+          <w:p>
+            <w:r>
+              <w:t>9270</w:t>
+            </w:r>
+          </w:p>
+        </w:tc>
+        <w:tc>
+          <w:tcPr>
+            <w:tcW w:w="4642" w:type="dxa"/>
           </w:tcPr>
           <w:p>
             <w:proofErr w:type="spellStart"/>
             <w:r>
+              <w:t>exit_code</w:t>
+            </w:r>
+            <w:proofErr w:type="spellEnd"/>
+            <w:r>
+              <w:t xml:space="preserve"> = </w:t>
+            </w:r>
+            <w:r>
+              <w:t>1, exec failed</w:t>
+            </w:r>
+          </w:p>
+        </w:tc>
+      </w:tr>
+      <w:tr>
+        <w:tc>
+          <w:tcPr>
+            <w:tcW w:w="1438" w:type="dxa"/>
+          </w:tcPr>
+          <w:p>
+            <w:proofErr w:type="spellStart"/>
+            <w:r>
               <w:t>pretty_print</w:t>
             </w:r>
             <w:proofErr w:type="spellEnd"/>
@@ -972,11 +1528,29 @@
         </w:tc>
         <w:tc>
           <w:tcPr>
-            <w:tcW w:w="7825" w:type="dxa"/>
-          </w:tcPr>
-          <w:p>
-            <w:r>
-              <w:t>494754582</w:t>
+            <w:tcW w:w="3275" w:type="dxa"/>
+          </w:tcPr>
+          <w:p>
+            <w:r>
+              <w:t>21344</w:t>
+            </w:r>
+          </w:p>
+        </w:tc>
+        <w:tc>
+          <w:tcPr>
+            <w:tcW w:w="4642" w:type="dxa"/>
+          </w:tcPr>
+          <w:p>
+            <w:proofErr w:type="spellStart"/>
+            <w:r>
+              <w:t>exit_code</w:t>
+            </w:r>
+            <w:proofErr w:type="spellEnd"/>
+            <w:r>
+              <w:t xml:space="preserve"> = </w:t>
+            </w:r>
+            <w:r>
+              <w:t>1, exec failed</w:t>
             </w:r>
           </w:p>
         </w:tc>
@@ -984,24 +1558,115 @@
     </w:tbl>
     <w:p/>
     <w:p>
-      <w:r>
+      <w:pPr>
+        <w:rPr>
+          <w:b/>
+          <w:bCs/>
+        </w:rPr>
+      </w:pPr>
+      <w:r>
+        <w:rPr>
+          <w:b/>
+          <w:bCs/>
+        </w:rPr>
         <w:t>msdscript1</w:t>
       </w:r>
+    </w:p>
+    <w:p>
+      <w:r>
+        <w:t xml:space="preserve">random output for </w:t>
+      </w:r>
+      <w:proofErr w:type="spellStart"/>
+      <w:r>
+        <w:t>interp</w:t>
+      </w:r>
+      <w:proofErr w:type="spellEnd"/>
+      <w:r>
+        <w:t xml:space="preserve">; print nothing in print and pretty-print </w:t>
+      </w:r>
+      <w:proofErr w:type="gramStart"/>
+      <w:r>
+        <w:t>mode</w:t>
+      </w:r>
+      <w:proofErr w:type="gramEnd"/>
     </w:p>
     <w:tbl>
       <w:tblPr>
         <w:tblStyle w:val="TableGrid"/>
-        <w:tblW w:w="0" w:type="auto"/>
+        <w:tblW w:w="9355" w:type="dxa"/>
         <w:tblLook w:val="04A0" w:firstRow="1" w:lastRow="0" w:firstColumn="1" w:lastColumn="0" w:noHBand="0" w:noVBand="1"/>
       </w:tblPr>
       <w:tblGrid>
-        <w:gridCol w:w="1525"/>
-        <w:gridCol w:w="7825"/>
+        <w:gridCol w:w="1438"/>
+        <w:gridCol w:w="3327"/>
+        <w:gridCol w:w="4590"/>
       </w:tblGrid>
       <w:tr>
         <w:tc>
           <w:tcPr>
-            <w:tcW w:w="1525" w:type="dxa"/>
+            <w:tcW w:w="1438" w:type="dxa"/>
+          </w:tcPr>
+          <w:p>
+            <w:pPr>
+              <w:rPr>
+                <w:b/>
+                <w:bCs/>
+              </w:rPr>
+            </w:pPr>
+            <w:r>
+              <w:rPr>
+                <w:b/>
+                <w:bCs/>
+              </w:rPr>
+              <w:t>mode</w:t>
+            </w:r>
+          </w:p>
+        </w:tc>
+        <w:tc>
+          <w:tcPr>
+            <w:tcW w:w="3327" w:type="dxa"/>
+          </w:tcPr>
+          <w:p>
+            <w:pPr>
+              <w:rPr>
+                <w:b/>
+                <w:bCs/>
+              </w:rPr>
+            </w:pPr>
+            <w:r>
+              <w:rPr>
+                <w:b/>
+                <w:bCs/>
+              </w:rPr>
+              <w:t>input</w:t>
+            </w:r>
+          </w:p>
+        </w:tc>
+        <w:tc>
+          <w:tcPr>
+            <w:tcW w:w="4590" w:type="dxa"/>
+          </w:tcPr>
+          <w:p>
+            <w:pPr>
+              <w:rPr>
+                <w:b/>
+                <w:bCs/>
+              </w:rPr>
+            </w:pPr>
+            <w:r>
+              <w:rPr>
+                <w:b/>
+                <w:bCs/>
+              </w:rPr>
+              <w:t>output</w:t>
+            </w:r>
+          </w:p>
+        </w:tc>
+      </w:tr>
+      <w:tr>
+        <w:tc>
+          <w:tcPr>
+            <w:tcW w:w="1438" w:type="dxa"/>
           </w:tcPr>
           <w:p>
             <w:proofErr w:type="spellStart"/>
@@ -1013,19 +1678,29 @@
         </w:tc>
         <w:tc>
           <w:tcPr>
-            <w:tcW w:w="7825" w:type="dxa"/>
-          </w:tcPr>
-          <w:p>
-            <w:r>
-              <w:t>933679450 * 1476884587</w:t>
-            </w:r>
-          </w:p>
-        </w:tc>
-      </w:tr>
-      <w:tr>
-        <w:tc>
-          <w:tcPr>
-            <w:tcW w:w="1525" w:type="dxa"/>
+            <w:tcW w:w="3327" w:type="dxa"/>
+          </w:tcPr>
+          <w:p>
+            <w:r>
+              <w:t>(-47511*-34462)</w:t>
+            </w:r>
+          </w:p>
+        </w:tc>
+        <w:tc>
+          <w:tcPr>
+            <w:tcW w:w="4590" w:type="dxa"/>
+          </w:tcPr>
+          <w:p>
+            <w:r>
+              <w:t>8207</w:t>
+            </w:r>
+          </w:p>
+        </w:tc>
+      </w:tr>
+      <w:tr>
+        <w:tc>
+          <w:tcPr>
+            <w:tcW w:w="1438" w:type="dxa"/>
           </w:tcPr>
           <w:p>
             <w:r>
@@ -1035,19 +1710,29 @@
         </w:tc>
         <w:tc>
           <w:tcPr>
-            <w:tcW w:w="7825" w:type="dxa"/>
-          </w:tcPr>
-          <w:p>
-            <w:r>
-              <w:t>1749669597</w:t>
-            </w:r>
-          </w:p>
-        </w:tc>
-      </w:tr>
-      <w:tr>
-        <w:tc>
-          <w:tcPr>
-            <w:tcW w:w="1525" w:type="dxa"/>
+            <w:tcW w:w="3327" w:type="dxa"/>
+          </w:tcPr>
+          <w:p>
+            <w:r>
+              <w:t>3800</w:t>
+            </w:r>
+          </w:p>
+        </w:tc>
+        <w:tc>
+          <w:tcPr>
+            <w:tcW w:w="4590" w:type="dxa"/>
+          </w:tcPr>
+          <w:p>
+            <w:r>
+              <w:t>“”</w:t>
+            </w:r>
+          </w:p>
+        </w:tc>
+      </w:tr>
+      <w:tr>
+        <w:tc>
+          <w:tcPr>
+            <w:tcW w:w="1438" w:type="dxa"/>
           </w:tcPr>
           <w:p>
             <w:proofErr w:type="spellStart"/>
@@ -1059,11 +1744,21 @@
         </w:tc>
         <w:tc>
           <w:tcPr>
-            <w:tcW w:w="7825" w:type="dxa"/>
-          </w:tcPr>
-          <w:p>
-            <w:r>
-              <w:t>769772867</w:t>
+            <w:tcW w:w="3327" w:type="dxa"/>
+          </w:tcPr>
+          <w:p>
+            <w:r>
+              <w:t>-45582</w:t>
+            </w:r>
+          </w:p>
+        </w:tc>
+        <w:tc>
+          <w:tcPr>
+            <w:tcW w:w="4590" w:type="dxa"/>
+          </w:tcPr>
+          <w:p>
+            <w:r>
+              <w:t>“”</w:t>
             </w:r>
           </w:p>
         </w:tc>
@@ -1071,24 +1766,115 @@
     </w:tbl>
     <w:p/>
     <w:p>
-      <w:r>
+      <w:pPr>
+        <w:rPr>
+          <w:b/>
+          <w:bCs/>
+        </w:rPr>
+      </w:pPr>
+      <w:r>
+        <w:rPr>
+          <w:b/>
+          <w:bCs/>
+        </w:rPr>
         <w:t>msdscript2</w:t>
       </w:r>
+    </w:p>
+    <w:p>
+      <w:r>
+        <w:t xml:space="preserve">wrong </w:t>
+      </w:r>
+      <w:proofErr w:type="spellStart"/>
+      <w:r>
+        <w:t>interp</w:t>
+      </w:r>
+      <w:proofErr w:type="spellEnd"/>
+      <w:r>
+        <w:t xml:space="preserve"> on some cases; wrong indentation for </w:t>
+      </w:r>
+      <w:proofErr w:type="spellStart"/>
+      <w:r>
+        <w:t>LetExpr</w:t>
+      </w:r>
+      <w:proofErr w:type="spellEnd"/>
     </w:p>
     <w:tbl>
       <w:tblPr>
         <w:tblStyle w:val="TableGrid"/>
-        <w:tblW w:w="0" w:type="auto"/>
+        <w:tblW w:w="9355" w:type="dxa"/>
         <w:tblLook w:val="04A0" w:firstRow="1" w:lastRow="0" w:firstColumn="1" w:lastColumn="0" w:noHBand="0" w:noVBand="1"/>
       </w:tblPr>
       <w:tblGrid>
-        <w:gridCol w:w="1525"/>
-        <w:gridCol w:w="7825"/>
+        <w:gridCol w:w="1438"/>
+        <w:gridCol w:w="3275"/>
+        <w:gridCol w:w="4642"/>
       </w:tblGrid>
       <w:tr>
         <w:tc>
           <w:tcPr>
-            <w:tcW w:w="1525" w:type="dxa"/>
+            <w:tcW w:w="1438" w:type="dxa"/>
+          </w:tcPr>
+          <w:p>
+            <w:pPr>
+              <w:rPr>
+                <w:b/>
+                <w:bCs/>
+              </w:rPr>
+            </w:pPr>
+            <w:r>
+              <w:rPr>
+                <w:b/>
+                <w:bCs/>
+              </w:rPr>
+              <w:t>mode</w:t>
+            </w:r>
+          </w:p>
+        </w:tc>
+        <w:tc>
+          <w:tcPr>
+            <w:tcW w:w="3275" w:type="dxa"/>
+          </w:tcPr>
+          <w:p>
+            <w:pPr>
+              <w:rPr>
+                <w:b/>
+                <w:bCs/>
+              </w:rPr>
+            </w:pPr>
+            <w:r>
+              <w:rPr>
+                <w:b/>
+                <w:bCs/>
+              </w:rPr>
+              <w:t>input</w:t>
+            </w:r>
+          </w:p>
+        </w:tc>
+        <w:tc>
+          <w:tcPr>
+            <w:tcW w:w="4642" w:type="dxa"/>
+          </w:tcPr>
+          <w:p>
+            <w:pPr>
+              <w:rPr>
+                <w:b/>
+                <w:bCs/>
+              </w:rPr>
+            </w:pPr>
+            <w:r>
+              <w:rPr>
+                <w:b/>
+                <w:bCs/>
+              </w:rPr>
+              <w:t>output</w:t>
+            </w:r>
+          </w:p>
+        </w:tc>
+      </w:tr>
+      <w:tr>
+        <w:tc>
+          <w:tcPr>
+            <w:tcW w:w="1438" w:type="dxa"/>
           </w:tcPr>
           <w:p>
             <w:proofErr w:type="spellStart"/>
@@ -1100,19 +1886,29 @@
         </w:tc>
         <w:tc>
           <w:tcPr>
-            <w:tcW w:w="7825" w:type="dxa"/>
-          </w:tcPr>
-          <w:p>
-            <w:r>
-              <w:t>310975731 + 1236318797 * (103382178 + 59148361)</w:t>
-            </w:r>
-          </w:p>
-        </w:tc>
-      </w:tr>
-      <w:tr>
-        <w:tc>
-          <w:tcPr>
-            <w:tcW w:w="1525" w:type="dxa"/>
+            <w:tcW w:w="3275" w:type="dxa"/>
+          </w:tcPr>
+          <w:p>
+            <w:r>
+              <w:t>(24648*32796)</w:t>
+            </w:r>
+          </w:p>
+        </w:tc>
+        <w:tc>
+          <w:tcPr>
+            <w:tcW w:w="4642" w:type="dxa"/>
+          </w:tcPr>
+          <w:p>
+            <w:r>
+              <w:t>57444</w:t>
+            </w:r>
+          </w:p>
+        </w:tc>
+      </w:tr>
+      <w:tr>
+        <w:tc>
+          <w:tcPr>
+            <w:tcW w:w="1438" w:type="dxa"/>
           </w:tcPr>
           <w:p>
             <w:r>
@@ -1122,7 +1918,7 @@
         </w:tc>
         <w:tc>
           <w:tcPr>
-            <w:tcW w:w="7825" w:type="dxa"/>
+            <w:tcW w:w="3275" w:type="dxa"/>
           </w:tcPr>
           <w:p>
             <w:r>
@@ -1130,11 +1926,17 @@
             </w:r>
           </w:p>
         </w:tc>
-      </w:tr>
-      <w:tr>
-        <w:tc>
-          <w:tcPr>
-            <w:tcW w:w="1525" w:type="dxa"/>
+        <w:tc>
+          <w:tcPr>
+            <w:tcW w:w="4642" w:type="dxa"/>
+          </w:tcPr>
+          <w:p/>
+        </w:tc>
+      </w:tr>
+      <w:tr>
+        <w:tc>
+          <w:tcPr>
+            <w:tcW w:w="1438" w:type="dxa"/>
           </w:tcPr>
           <w:p>
             <w:proofErr w:type="spellStart"/>
@@ -1146,32 +1948,71 @@
         </w:tc>
         <w:tc>
           <w:tcPr>
-            <w:tcW w:w="7825" w:type="dxa"/>
-          </w:tcPr>
-          <w:p>
-            <w:r>
-              <w:t xml:space="preserve">(671731557 * (_let </w:t>
+            <w:tcW w:w="3275" w:type="dxa"/>
+          </w:tcPr>
+          <w:p>
+            <w:r>
+              <w:t>((_let HZs</w:t>
+            </w:r>
+            <w:proofErr w:type="gramStart"/>
+            <w:r>
+              <w:t>=(</w:t>
+            </w:r>
+            <w:proofErr w:type="gramEnd"/>
+            <w:r>
+              <w:t xml:space="preserve">-45042*-1815) _in 9173)+(_let </w:t>
             </w:r>
             <w:proofErr w:type="spellStart"/>
             <w:r>
-              <w:t>ePe</w:t>
+              <w:t>Zqoi</w:t>
             </w:r>
             <w:proofErr w:type="spellEnd"/>
             <w:r>
-              <w:t xml:space="preserve"> = 1787496870</w:t>
-            </w:r>
-          </w:p>
-          <w:p>
-            <w:r>
-              <w:t xml:space="preserve">              _</w:t>
+              <w:t>=(15911*-9118) _in (14435+-32479)))</w:t>
+            </w:r>
+          </w:p>
+        </w:tc>
+        <w:tc>
+          <w:tcPr>
+            <w:tcW w:w="4642" w:type="dxa"/>
+          </w:tcPr>
+          <w:p>
+            <w:r>
+              <w:t>(_let HZs = -45042 * -1815</w:t>
+            </w:r>
+          </w:p>
+          <w:p>
+            <w:r>
+              <w:t xml:space="preserve"> _</w:t>
             </w:r>
             <w:proofErr w:type="gramStart"/>
             <w:r>
-              <w:t>in  813817754</w:t>
+              <w:t>in  9173</w:t>
             </w:r>
             <w:proofErr w:type="gramEnd"/>
             <w:r>
-              <w:t>) + 960989992) + 325604139</w:t>
+              <w:t xml:space="preserve">) + _let </w:t>
+            </w:r>
+            <w:proofErr w:type="spellStart"/>
+            <w:r>
+              <w:t>Zqoi</w:t>
+            </w:r>
+            <w:proofErr w:type="spellEnd"/>
+            <w:r>
+              <w:t xml:space="preserve"> = 15911 * -9118</w:t>
+            </w:r>
+          </w:p>
+          <w:p>
+            <w:r>
+              <w:t xml:space="preserve">                                         _</w:t>
+            </w:r>
+            <w:proofErr w:type="gramStart"/>
+            <w:r>
+              <w:t>in  14435</w:t>
+            </w:r>
+            <w:proofErr w:type="gramEnd"/>
+            <w:r>
+              <w:t xml:space="preserve"> + -32479</w:t>
             </w:r>
           </w:p>
         </w:tc>
@@ -1179,24 +2020,110 @@
     </w:tbl>
     <w:p/>
     <w:p>
-      <w:r>
+      <w:pPr>
+        <w:rPr>
+          <w:b/>
+          <w:bCs/>
+        </w:rPr>
+      </w:pPr>
+      <w:r>
+        <w:rPr>
+          <w:b/>
+          <w:bCs/>
+        </w:rPr>
         <w:t>msdscript3</w:t>
+      </w:r>
+    </w:p>
+    <w:p>
+      <w:r>
+        <w:t xml:space="preserve">print “+” as “*”; wrong indentation for </w:t>
+      </w:r>
+      <w:proofErr w:type="spellStart"/>
+      <w:r>
+        <w:t>LetExpr</w:t>
+      </w:r>
+      <w:proofErr w:type="spellEnd"/>
+      <w:r>
+        <w:t xml:space="preserve"> in pretty-print</w:t>
       </w:r>
     </w:p>
     <w:tbl>
       <w:tblPr>
         <w:tblStyle w:val="TableGrid"/>
-        <w:tblW w:w="0" w:type="auto"/>
+        <w:tblW w:w="9355" w:type="dxa"/>
         <w:tblLook w:val="04A0" w:firstRow="1" w:lastRow="0" w:firstColumn="1" w:lastColumn="0" w:noHBand="0" w:noVBand="1"/>
       </w:tblPr>
       <w:tblGrid>
-        <w:gridCol w:w="1525"/>
-        <w:gridCol w:w="7825"/>
+        <w:gridCol w:w="1438"/>
+        <w:gridCol w:w="3275"/>
+        <w:gridCol w:w="4642"/>
       </w:tblGrid>
       <w:tr>
         <w:tc>
           <w:tcPr>
-            <w:tcW w:w="1525" w:type="dxa"/>
+            <w:tcW w:w="1438" w:type="dxa"/>
+          </w:tcPr>
+          <w:p>
+            <w:pPr>
+              <w:rPr>
+                <w:b/>
+                <w:bCs/>
+              </w:rPr>
+            </w:pPr>
+            <w:r>
+              <w:rPr>
+                <w:b/>
+                <w:bCs/>
+              </w:rPr>
+              <w:t>mode</w:t>
+            </w:r>
+          </w:p>
+        </w:tc>
+        <w:tc>
+          <w:tcPr>
+            <w:tcW w:w="3275" w:type="dxa"/>
+          </w:tcPr>
+          <w:p>
+            <w:pPr>
+              <w:rPr>
+                <w:b/>
+                <w:bCs/>
+              </w:rPr>
+            </w:pPr>
+            <w:r>
+              <w:rPr>
+                <w:b/>
+                <w:bCs/>
+              </w:rPr>
+              <w:t>input</w:t>
+            </w:r>
+          </w:p>
+        </w:tc>
+        <w:tc>
+          <w:tcPr>
+            <w:tcW w:w="4642" w:type="dxa"/>
+          </w:tcPr>
+          <w:p>
+            <w:pPr>
+              <w:rPr>
+                <w:b/>
+                <w:bCs/>
+              </w:rPr>
+            </w:pPr>
+            <w:r>
+              <w:rPr>
+                <w:b/>
+                <w:bCs/>
+              </w:rPr>
+              <w:t>output</w:t>
+            </w:r>
+          </w:p>
+        </w:tc>
+      </w:tr>
+      <w:tr>
+        <w:tc>
+          <w:tcPr>
+            <w:tcW w:w="1438" w:type="dxa"/>
           </w:tcPr>
           <w:p>
             <w:proofErr w:type="spellStart"/>
@@ -1208,19 +2135,29 @@
         </w:tc>
         <w:tc>
           <w:tcPr>
-            <w:tcW w:w="7825" w:type="dxa"/>
-          </w:tcPr>
-          <w:p>
-            <w:r>
-              <w:t>N/A</w:t>
-            </w:r>
-          </w:p>
-        </w:tc>
-      </w:tr>
-      <w:tr>
-        <w:tc>
-          <w:tcPr>
-            <w:tcW w:w="1525" w:type="dxa"/>
+            <w:tcW w:w="3275" w:type="dxa"/>
+          </w:tcPr>
+          <w:p>
+            <w:r>
+              <w:t>(24648*32796)</w:t>
+            </w:r>
+          </w:p>
+        </w:tc>
+        <w:tc>
+          <w:tcPr>
+            <w:tcW w:w="4642" w:type="dxa"/>
+          </w:tcPr>
+          <w:p>
+            <w:r>
+              <w:t>57444</w:t>
+            </w:r>
+          </w:p>
+        </w:tc>
+      </w:tr>
+      <w:tr>
+        <w:tc>
+          <w:tcPr>
+            <w:tcW w:w="1438" w:type="dxa"/>
           </w:tcPr>
           <w:p>
             <w:r>
@@ -1230,46 +2167,59 @@
         </w:tc>
         <w:tc>
           <w:tcPr>
-            <w:tcW w:w="7825" w:type="dxa"/>
-          </w:tcPr>
-          <w:p>
-            <w:r>
-              <w:t xml:space="preserve">1854731681 + 800787045 * (315322694 + _let </w:t>
+            <w:tcW w:w="3275" w:type="dxa"/>
+          </w:tcPr>
+          <w:p>
+            <w:r>
+              <w:t xml:space="preserve">(_let </w:t>
             </w:r>
             <w:proofErr w:type="spellStart"/>
             <w:r>
-              <w:t>ZVsc</w:t>
+              <w:t>oo</w:t>
             </w:r>
             <w:proofErr w:type="spellEnd"/>
-            <w:r>
-              <w:t xml:space="preserve"> = 825633535</w:t>
-            </w:r>
-          </w:p>
-          <w:p>
-            <w:r>
-              <w:lastRenderedPageBreak/>
-              <w:t xml:space="preserve">                                      _</w:t>
-            </w:r>
             <w:proofErr w:type="gramStart"/>
             <w:r>
-              <w:t>in  491127884</w:t>
+              <w:t>=(</w:t>
             </w:r>
             <w:proofErr w:type="gramEnd"/>
             <w:r>
-              <w:t>)</w:t>
-            </w:r>
-          </w:p>
-        </w:tc>
-      </w:tr>
-      <w:tr>
-        <w:tc>
-          <w:tcPr>
-            <w:tcW w:w="1525" w:type="dxa"/>
-          </w:tcPr>
-          <w:p>
+              <w:t>-21831+((19024+(-45241+(37581*3852)))+-40586)) _in -59)</w:t>
+            </w:r>
+          </w:p>
+        </w:tc>
+        <w:tc>
+          <w:tcPr>
+            <w:tcW w:w="4642" w:type="dxa"/>
+          </w:tcPr>
+          <w:p>
+            <w:r>
+              <w:t xml:space="preserve">(_let </w:t>
+            </w:r>
             <w:proofErr w:type="spellStart"/>
             <w:r>
-              <w:lastRenderedPageBreak/>
+              <w:t>oo</w:t>
+            </w:r>
+            <w:proofErr w:type="spellEnd"/>
+            <w:proofErr w:type="gramStart"/>
+            <w:r>
+              <w:t>=(</w:t>
+            </w:r>
+            <w:proofErr w:type="gramEnd"/>
+            <w:r>
+              <w:t>-21831*((19024*(-45241*(37581*3852)))*-40586)) _in -59)</w:t>
+            </w:r>
+          </w:p>
+        </w:tc>
+      </w:tr>
+      <w:tr>
+        <w:tc>
+          <w:tcPr>
+            <w:tcW w:w="1438" w:type="dxa"/>
+          </w:tcPr>
+          <w:p>
+            <w:proofErr w:type="spellStart"/>
+            <w:r>
               <w:t>pretty_print</w:t>
             </w:r>
             <w:proofErr w:type="spellEnd"/>
@@ -1277,119 +2227,195 @@
         </w:tc>
         <w:tc>
           <w:tcPr>
-            <w:tcW w:w="7825" w:type="dxa"/>
-          </w:tcPr>
-          <w:p>
-            <w:r>
-              <w:t xml:space="preserve">((_let </w:t>
+            <w:tcW w:w="3275" w:type="dxa"/>
+          </w:tcPr>
+          <w:p>
+            <w:r>
+              <w:t xml:space="preserve">(-11858+((17663*(((_let </w:t>
             </w:r>
             <w:proofErr w:type="spellStart"/>
             <w:r>
-              <w:t>koJ</w:t>
+              <w:t>ak</w:t>
             </w:r>
             <w:proofErr w:type="spellEnd"/>
             <w:r>
-              <w:t xml:space="preserve"> = _let </w:t>
+              <w:t xml:space="preserve">=-18943 _in </w:t>
+            </w:r>
+            <w:proofErr w:type="gramStart"/>
+            <w:r>
+              <w:t>17241)+</w:t>
+            </w:r>
+            <w:proofErr w:type="gramEnd"/>
+            <w:r>
+              <w:t xml:space="preserve">1655)+(_let </w:t>
             </w:r>
             <w:proofErr w:type="spellStart"/>
             <w:r>
-              <w:t>cXwo</w:t>
+              <w:t>TTTLy</w:t>
             </w:r>
             <w:proofErr w:type="spellEnd"/>
             <w:r>
-              <w:t xml:space="preserve"> = _let </w:t>
+              <w:t>=-34299 _in 30043)))+-47780))</w:t>
+            </w:r>
+          </w:p>
+        </w:tc>
+        <w:tc>
+          <w:tcPr>
+            <w:tcW w:w="4642" w:type="dxa"/>
+          </w:tcPr>
+          <w:p>
+            <w:r>
+              <w:t xml:space="preserve">-11858 + 17663 * (((_let </w:t>
             </w:r>
             <w:proofErr w:type="spellStart"/>
             <w:r>
-              <w:t>seZR</w:t>
+              <w:t>ak</w:t>
             </w:r>
             <w:proofErr w:type="spellEnd"/>
             <w:r>
-              <w:t xml:space="preserve"> = 1308810957</w:t>
-            </w:r>
-          </w:p>
-          <w:p>
-            <w:r>
-              <w:t xml:space="preserve">                         _</w:t>
+              <w:t xml:space="preserve"> = -18943</w:t>
+            </w:r>
+          </w:p>
+          <w:p>
+            <w:r>
+              <w:t xml:space="preserve">                    _</w:t>
             </w:r>
             <w:proofErr w:type="gramStart"/>
             <w:r>
-              <w:t>in  195218960</w:t>
+              <w:t>in  17241</w:t>
             </w:r>
             <w:proofErr w:type="gramEnd"/>
             <w:r>
-              <w:t xml:space="preserve"> + 433811550</w:t>
-            </w:r>
-          </w:p>
-          <w:p>
-            <w:r>
-              <w:t xml:space="preserve">             _</w:t>
+              <w:t xml:space="preserve">) + 1655) + _let </w:t>
+            </w:r>
+            <w:proofErr w:type="spellStart"/>
+            <w:r>
+              <w:t>TTTLy</w:t>
+            </w:r>
+            <w:proofErr w:type="spellEnd"/>
+            <w:r>
+              <w:t xml:space="preserve"> = -34299</w:t>
+            </w:r>
+          </w:p>
+          <w:p>
+            <w:r>
+              <w:t xml:space="preserve">                                                                               _</w:t>
             </w:r>
             <w:proofErr w:type="gramStart"/>
             <w:r>
-              <w:t>in  109502593</w:t>
+              <w:t>in  30043</w:t>
             </w:r>
             <w:proofErr w:type="gramEnd"/>
-          </w:p>
-          <w:p>
-            <w:r>
-              <w:t xml:space="preserve">  _</w:t>
-            </w:r>
-            <w:proofErr w:type="gramStart"/>
-            <w:r>
-              <w:t>in  139493215</w:t>
-            </w:r>
-            <w:proofErr w:type="gramEnd"/>
-            <w:r>
-              <w:t xml:space="preserve">) + 251665756) + _let </w:t>
-            </w:r>
-            <w:proofErr w:type="spellStart"/>
-            <w:r>
-              <w:t>Nykek</w:t>
-            </w:r>
-            <w:proofErr w:type="spellEnd"/>
-            <w:r>
-              <w:t xml:space="preserve"> = 1297324679</w:t>
-            </w:r>
-          </w:p>
-          <w:p>
-            <w:pPr>
-              <w:rPr>
-                <w:vertAlign w:val="subscript"/>
-              </w:rPr>
-            </w:pPr>
-            <w:r>
-              <w:t xml:space="preserve">                                 _</w:t>
-            </w:r>
-            <w:proofErr w:type="gramStart"/>
-            <w:r>
-              <w:t>in  144661063</w:t>
-            </w:r>
-            <w:proofErr w:type="gramEnd"/>
+            <w:r>
+              <w:t>) + -47780</w:t>
+            </w:r>
           </w:p>
         </w:tc>
       </w:tr>
     </w:tbl>
     <w:p/>
     <w:p>
-      <w:r>
+      <w:pPr>
+        <w:rPr>
+          <w:b/>
+          <w:bCs/>
+        </w:rPr>
+      </w:pPr>
+      <w:r>
+        <w:rPr>
+          <w:b/>
+          <w:bCs/>
+        </w:rPr>
         <w:t>msdscript4</w:t>
       </w:r>
+    </w:p>
+    <w:p>
+      <w:r>
+        <w:t xml:space="preserve">no parentheses in </w:t>
+      </w:r>
+      <w:proofErr w:type="spellStart"/>
+      <w:r>
+        <w:t>pretty_print</w:t>
+      </w:r>
+      <w:proofErr w:type="spellEnd"/>
     </w:p>
     <w:tbl>
       <w:tblPr>
         <w:tblStyle w:val="TableGrid"/>
-        <w:tblW w:w="0" w:type="auto"/>
+        <w:tblW w:w="9355" w:type="dxa"/>
         <w:tblLook w:val="04A0" w:firstRow="1" w:lastRow="0" w:firstColumn="1" w:lastColumn="0" w:noHBand="0" w:noVBand="1"/>
       </w:tblPr>
       <w:tblGrid>
-        <w:gridCol w:w="1525"/>
-        <w:gridCol w:w="7825"/>
+        <w:gridCol w:w="1438"/>
+        <w:gridCol w:w="3275"/>
+        <w:gridCol w:w="4642"/>
       </w:tblGrid>
       <w:tr>
         <w:tc>
           <w:tcPr>
-            <w:tcW w:w="1525" w:type="dxa"/>
+            <w:tcW w:w="1438" w:type="dxa"/>
+          </w:tcPr>
+          <w:p>
+            <w:pPr>
+              <w:rPr>
+                <w:b/>
+                <w:bCs/>
+              </w:rPr>
+            </w:pPr>
+            <w:r>
+              <w:rPr>
+                <w:b/>
+                <w:bCs/>
+              </w:rPr>
+              <w:t>mode</w:t>
+            </w:r>
+          </w:p>
+        </w:tc>
+        <w:tc>
+          <w:tcPr>
+            <w:tcW w:w="3275" w:type="dxa"/>
+          </w:tcPr>
+          <w:p>
+            <w:pPr>
+              <w:rPr>
+                <w:b/>
+                <w:bCs/>
+              </w:rPr>
+            </w:pPr>
+            <w:r>
+              <w:rPr>
+                <w:b/>
+                <w:bCs/>
+              </w:rPr>
+              <w:t>input</w:t>
+            </w:r>
+          </w:p>
+        </w:tc>
+        <w:tc>
+          <w:tcPr>
+            <w:tcW w:w="4642" w:type="dxa"/>
+          </w:tcPr>
+          <w:p>
+            <w:pPr>
+              <w:rPr>
+                <w:b/>
+                <w:bCs/>
+              </w:rPr>
+            </w:pPr>
+            <w:r>
+              <w:rPr>
+                <w:b/>
+                <w:bCs/>
+              </w:rPr>
+              <w:t>output</w:t>
+            </w:r>
+          </w:p>
+        </w:tc>
+      </w:tr>
+      <w:tr>
+        <w:tc>
+          <w:tcPr>
+            <w:tcW w:w="1438" w:type="dxa"/>
           </w:tcPr>
           <w:p>
             <w:proofErr w:type="spellStart"/>
@@ -1401,7 +2427,7 @@
         </w:tc>
         <w:tc>
           <w:tcPr>
-            <w:tcW w:w="7825" w:type="dxa"/>
+            <w:tcW w:w="3275" w:type="dxa"/>
           </w:tcPr>
           <w:p>
             <w:r>
@@ -1409,11 +2435,17 @@
             </w:r>
           </w:p>
         </w:tc>
-      </w:tr>
-      <w:tr>
-        <w:tc>
-          <w:tcPr>
-            <w:tcW w:w="1525" w:type="dxa"/>
+        <w:tc>
+          <w:tcPr>
+            <w:tcW w:w="4642" w:type="dxa"/>
+          </w:tcPr>
+          <w:p/>
+        </w:tc>
+      </w:tr>
+      <w:tr>
+        <w:tc>
+          <w:tcPr>
+            <w:tcW w:w="1438" w:type="dxa"/>
           </w:tcPr>
           <w:p>
             <w:r>
@@ -1423,7 +2455,7 @@
         </w:tc>
         <w:tc>
           <w:tcPr>
-            <w:tcW w:w="7825" w:type="dxa"/>
+            <w:tcW w:w="3275" w:type="dxa"/>
           </w:tcPr>
           <w:p>
             <w:r>
@@ -1431,11 +2463,17 @@
             </w:r>
           </w:p>
         </w:tc>
-      </w:tr>
-      <w:tr>
-        <w:tc>
-          <w:tcPr>
-            <w:tcW w:w="1525" w:type="dxa"/>
+        <w:tc>
+          <w:tcPr>
+            <w:tcW w:w="4642" w:type="dxa"/>
+          </w:tcPr>
+          <w:p/>
+        </w:tc>
+      </w:tr>
+      <w:tr>
+        <w:tc>
+          <w:tcPr>
+            <w:tcW w:w="1438" w:type="dxa"/>
           </w:tcPr>
           <w:p>
             <w:proofErr w:type="spellStart"/>
@@ -1447,11 +2485,29 @@
         </w:tc>
         <w:tc>
           <w:tcPr>
-            <w:tcW w:w="7825" w:type="dxa"/>
-          </w:tcPr>
-          <w:p>
-            <w:r>
-              <w:t>(1376253263 * 300293917) * 1208731545 * 1907334874 + 238357186 + 697999752 * 1079236327</w:t>
+            <w:tcW w:w="3275" w:type="dxa"/>
+          </w:tcPr>
+          <w:p>
+            <w:r>
+              <w:t>((11140*-</w:t>
+            </w:r>
+            <w:proofErr w:type="gramStart"/>
+            <w:r>
+              <w:t>39846)*</w:t>
+            </w:r>
+            <w:proofErr w:type="gramEnd"/>
+            <w:r>
+              <w:t>14130)</w:t>
+            </w:r>
+          </w:p>
+        </w:tc>
+        <w:tc>
+          <w:tcPr>
+            <w:tcW w:w="4642" w:type="dxa"/>
+          </w:tcPr>
+          <w:p>
+            <w:r>
+              <w:t>11140 * -39846 * 14130</w:t>
             </w:r>
           </w:p>
         </w:tc>
@@ -1459,24 +2515,103 @@
     </w:tbl>
     <w:p/>
     <w:p>
-      <w:r>
+      <w:pPr>
+        <w:rPr>
+          <w:b/>
+          <w:bCs/>
+        </w:rPr>
+      </w:pPr>
+      <w:r>
+        <w:rPr>
+          <w:b/>
+          <w:bCs/>
+        </w:rPr>
         <w:t>msdscript5</w:t>
+      </w:r>
+    </w:p>
+    <w:p>
+      <w:r>
+        <w:t>wrong indentation in pretty-print</w:t>
       </w:r>
     </w:p>
     <w:tbl>
       <w:tblPr>
         <w:tblStyle w:val="TableGrid"/>
-        <w:tblW w:w="0" w:type="auto"/>
+        <w:tblW w:w="9355" w:type="dxa"/>
         <w:tblLook w:val="04A0" w:firstRow="1" w:lastRow="0" w:firstColumn="1" w:lastColumn="0" w:noHBand="0" w:noVBand="1"/>
       </w:tblPr>
       <w:tblGrid>
-        <w:gridCol w:w="1525"/>
-        <w:gridCol w:w="7825"/>
+        <w:gridCol w:w="1428"/>
+        <w:gridCol w:w="4438"/>
+        <w:gridCol w:w="3489"/>
       </w:tblGrid>
       <w:tr>
         <w:tc>
           <w:tcPr>
-            <w:tcW w:w="1525" w:type="dxa"/>
+            <w:tcW w:w="1438" w:type="dxa"/>
+          </w:tcPr>
+          <w:p>
+            <w:pPr>
+              <w:rPr>
+                <w:b/>
+                <w:bCs/>
+              </w:rPr>
+            </w:pPr>
+            <w:r>
+              <w:rPr>
+                <w:b/>
+                <w:bCs/>
+              </w:rPr>
+              <w:lastRenderedPageBreak/>
+              <w:t>mode</w:t>
+            </w:r>
+          </w:p>
+        </w:tc>
+        <w:tc>
+          <w:tcPr>
+            <w:tcW w:w="3275" w:type="dxa"/>
+          </w:tcPr>
+          <w:p>
+            <w:pPr>
+              <w:rPr>
+                <w:b/>
+                <w:bCs/>
+              </w:rPr>
+            </w:pPr>
+            <w:r>
+              <w:rPr>
+                <w:b/>
+                <w:bCs/>
+              </w:rPr>
+              <w:t>input</w:t>
+            </w:r>
+          </w:p>
+        </w:tc>
+        <w:tc>
+          <w:tcPr>
+            <w:tcW w:w="4642" w:type="dxa"/>
+          </w:tcPr>
+          <w:p>
+            <w:pPr>
+              <w:rPr>
+                <w:b/>
+                <w:bCs/>
+              </w:rPr>
+            </w:pPr>
+            <w:r>
+              <w:rPr>
+                <w:b/>
+                <w:bCs/>
+              </w:rPr>
+              <w:t>output</w:t>
+            </w:r>
+          </w:p>
+        </w:tc>
+      </w:tr>
+      <w:tr>
+        <w:tc>
+          <w:tcPr>
+            <w:tcW w:w="1438" w:type="dxa"/>
           </w:tcPr>
           <w:p>
             <w:proofErr w:type="spellStart"/>
@@ -1488,7 +2623,7 @@
         </w:tc>
         <w:tc>
           <w:tcPr>
-            <w:tcW w:w="7825" w:type="dxa"/>
+            <w:tcW w:w="3275" w:type="dxa"/>
           </w:tcPr>
           <w:p>
             <w:r>
@@ -1496,11 +2631,17 @@
             </w:r>
           </w:p>
         </w:tc>
-      </w:tr>
-      <w:tr>
-        <w:tc>
-          <w:tcPr>
-            <w:tcW w:w="1525" w:type="dxa"/>
+        <w:tc>
+          <w:tcPr>
+            <w:tcW w:w="4642" w:type="dxa"/>
+          </w:tcPr>
+          <w:p/>
+        </w:tc>
+      </w:tr>
+      <w:tr>
+        <w:tc>
+          <w:tcPr>
+            <w:tcW w:w="1438" w:type="dxa"/>
           </w:tcPr>
           <w:p>
             <w:r>
@@ -1510,7 +2651,7 @@
         </w:tc>
         <w:tc>
           <w:tcPr>
-            <w:tcW w:w="7825" w:type="dxa"/>
+            <w:tcW w:w="3275" w:type="dxa"/>
           </w:tcPr>
           <w:p>
             <w:r>
@@ -1518,11 +2659,17 @@
             </w:r>
           </w:p>
         </w:tc>
-      </w:tr>
-      <w:tr>
-        <w:tc>
-          <w:tcPr>
-            <w:tcW w:w="1525" w:type="dxa"/>
+        <w:tc>
+          <w:tcPr>
+            <w:tcW w:w="4642" w:type="dxa"/>
+          </w:tcPr>
+          <w:p/>
+        </w:tc>
+      </w:tr>
+      <w:tr>
+        <w:tc>
+          <w:tcPr>
+            <w:tcW w:w="1438" w:type="dxa"/>
           </w:tcPr>
           <w:p>
             <w:proofErr w:type="spellStart"/>
@@ -1534,57 +2681,199 @@
         </w:tc>
         <w:tc>
           <w:tcPr>
-            <w:tcW w:w="7825" w:type="dxa"/>
-          </w:tcPr>
-          <w:p>
-            <w:r>
-              <w:t xml:space="preserve">710632755 * (1726832638 + (43869802 * 1549105906) * (_let </w:t>
+            <w:tcW w:w="3275" w:type="dxa"/>
+          </w:tcPr>
+          <w:p>
+            <w:r>
+              <w:t xml:space="preserve">((((((_let </w:t>
             </w:r>
             <w:proofErr w:type="spellStart"/>
             <w:r>
-              <w:t>Pqy</w:t>
+              <w:t>oaPFJ</w:t>
             </w:r>
             <w:proofErr w:type="spellEnd"/>
             <w:r>
-              <w:t xml:space="preserve"> = 442529360</w:t>
-            </w:r>
-          </w:p>
-          <w:p>
-            <w:r>
-              <w:t xml:space="preserve">                                                     _</w:t>
+              <w:t>=36268 _in (-34595*-13607</w:t>
             </w:r>
             <w:proofErr w:type="gramStart"/>
             <w:r>
-              <w:t>in  1557304139</w:t>
+              <w:t>))*</w:t>
             </w:r>
             <w:proofErr w:type="gramEnd"/>
             <w:r>
-              <w:t>) + 1712153506)</w:t>
+              <w:t xml:space="preserve">(_let </w:t>
+            </w:r>
+            <w:proofErr w:type="spellStart"/>
+            <w:r>
+              <w:t>aqwwq</w:t>
+            </w:r>
+            <w:proofErr w:type="spellEnd"/>
+            <w:r>
+              <w:t>=-45041 _in -4582))*25609)*-37947)+-24928)+((34339*-38469)+(30051*(38054+(((36934*33241)*-28388)*34434)))))</w:t>
+            </w:r>
+          </w:p>
+        </w:tc>
+        <w:tc>
+          <w:tcPr>
+            <w:tcW w:w="4642" w:type="dxa"/>
+          </w:tcPr>
+          <w:p>
+            <w:r>
+              <w:t xml:space="preserve">((((_let </w:t>
+            </w:r>
+            <w:proofErr w:type="spellStart"/>
+            <w:r>
+              <w:t>oaPFJ</w:t>
+            </w:r>
+            <w:proofErr w:type="spellEnd"/>
+            <w:r>
+              <w:t xml:space="preserve"> = 36268</w:t>
+            </w:r>
+          </w:p>
+          <w:p>
+            <w:r>
+              <w:t xml:space="preserve">    _</w:t>
+            </w:r>
+            <w:proofErr w:type="gramStart"/>
+            <w:r>
+              <w:t>in  -</w:t>
+            </w:r>
+            <w:proofErr w:type="gramEnd"/>
+            <w:r>
+              <w:t xml:space="preserve">34595 * -13607) * _let </w:t>
+            </w:r>
+            <w:proofErr w:type="spellStart"/>
+            <w:r>
+              <w:t>aqwwq</w:t>
+            </w:r>
+            <w:proofErr w:type="spellEnd"/>
+            <w:r>
+              <w:t xml:space="preserve"> = -45041</w:t>
+            </w:r>
+          </w:p>
+          <w:p>
+            <w:r>
+              <w:t xml:space="preserve">                                                   _</w:t>
+            </w:r>
+            <w:proofErr w:type="gramStart"/>
+            <w:r>
+              <w:t>in  -</w:t>
+            </w:r>
+            <w:proofErr w:type="gramEnd"/>
+            <w:r>
+              <w:t>4582) * 25609) * -37947 + -24928) + 34339 * -38469 + 30051 * (38054 + ((36934 * 33241) * -28388) * 34434)</w:t>
             </w:r>
           </w:p>
         </w:tc>
       </w:tr>
     </w:tbl>
     <w:p/>
+    <w:p/>
     <w:p>
-      <w:r>
+      <w:pPr>
+        <w:rPr>
+          <w:b/>
+          <w:bCs/>
+        </w:rPr>
+      </w:pPr>
+      <w:r>
+        <w:rPr>
+          <w:b/>
+          <w:bCs/>
+        </w:rPr>
         <w:t>msdscript6</w:t>
+      </w:r>
+    </w:p>
+    <w:p>
+      <w:r>
+        <w:t xml:space="preserve">no indentation for </w:t>
+      </w:r>
+      <w:proofErr w:type="spellStart"/>
+      <w:r>
+        <w:t>LetExpr</w:t>
+      </w:r>
+      <w:proofErr w:type="spellEnd"/>
+      <w:r>
+        <w:t xml:space="preserve"> in pretty-print</w:t>
       </w:r>
     </w:p>
     <w:tbl>
       <w:tblPr>
         <w:tblStyle w:val="TableGrid"/>
-        <w:tblW w:w="0" w:type="auto"/>
+        <w:tblW w:w="9355" w:type="dxa"/>
         <w:tblLook w:val="04A0" w:firstRow="1" w:lastRow="0" w:firstColumn="1" w:lastColumn="0" w:noHBand="0" w:noVBand="1"/>
       </w:tblPr>
       <w:tblGrid>
-        <w:gridCol w:w="1525"/>
-        <w:gridCol w:w="7825"/>
+        <w:gridCol w:w="1428"/>
+        <w:gridCol w:w="4438"/>
+        <w:gridCol w:w="3489"/>
       </w:tblGrid>
       <w:tr>
         <w:tc>
           <w:tcPr>
-            <w:tcW w:w="1525" w:type="dxa"/>
+            <w:tcW w:w="1428" w:type="dxa"/>
+          </w:tcPr>
+          <w:p>
+            <w:pPr>
+              <w:rPr>
+                <w:b/>
+                <w:bCs/>
+              </w:rPr>
+            </w:pPr>
+            <w:r>
+              <w:rPr>
+                <w:b/>
+                <w:bCs/>
+              </w:rPr>
+              <w:t>mode</w:t>
+            </w:r>
+          </w:p>
+        </w:tc>
+        <w:tc>
+          <w:tcPr>
+            <w:tcW w:w="4438" w:type="dxa"/>
+          </w:tcPr>
+          <w:p>
+            <w:pPr>
+              <w:rPr>
+                <w:b/>
+                <w:bCs/>
+              </w:rPr>
+            </w:pPr>
+            <w:r>
+              <w:rPr>
+                <w:b/>
+                <w:bCs/>
+              </w:rPr>
+              <w:t>input</w:t>
+            </w:r>
+          </w:p>
+        </w:tc>
+        <w:tc>
+          <w:tcPr>
+            <w:tcW w:w="3489" w:type="dxa"/>
+          </w:tcPr>
+          <w:p>
+            <w:pPr>
+              <w:rPr>
+                <w:b/>
+                <w:bCs/>
+              </w:rPr>
+            </w:pPr>
+            <w:r>
+              <w:rPr>
+                <w:b/>
+                <w:bCs/>
+              </w:rPr>
+              <w:t>output</w:t>
+            </w:r>
+          </w:p>
+        </w:tc>
+      </w:tr>
+      <w:tr>
+        <w:tc>
+          <w:tcPr>
+            <w:tcW w:w="1428" w:type="dxa"/>
           </w:tcPr>
           <w:p>
             <w:proofErr w:type="spellStart"/>
@@ -1596,7 +2885,7 @@
         </w:tc>
         <w:tc>
           <w:tcPr>
-            <w:tcW w:w="7825" w:type="dxa"/>
+            <w:tcW w:w="4438" w:type="dxa"/>
           </w:tcPr>
           <w:p>
             <w:r>
@@ -1604,11 +2893,17 @@
             </w:r>
           </w:p>
         </w:tc>
-      </w:tr>
-      <w:tr>
-        <w:tc>
-          <w:tcPr>
-            <w:tcW w:w="1525" w:type="dxa"/>
+        <w:tc>
+          <w:tcPr>
+            <w:tcW w:w="3489" w:type="dxa"/>
+          </w:tcPr>
+          <w:p/>
+        </w:tc>
+      </w:tr>
+      <w:tr>
+        <w:tc>
+          <w:tcPr>
+            <w:tcW w:w="1428" w:type="dxa"/>
           </w:tcPr>
           <w:p>
             <w:r>
@@ -1618,7 +2913,7 @@
         </w:tc>
         <w:tc>
           <w:tcPr>
-            <w:tcW w:w="7825" w:type="dxa"/>
+            <w:tcW w:w="4438" w:type="dxa"/>
           </w:tcPr>
           <w:p>
             <w:r>
@@ -1626,11 +2921,17 @@
             </w:r>
           </w:p>
         </w:tc>
-      </w:tr>
-      <w:tr>
-        <w:tc>
-          <w:tcPr>
-            <w:tcW w:w="1525" w:type="dxa"/>
+        <w:tc>
+          <w:tcPr>
+            <w:tcW w:w="3489" w:type="dxa"/>
+          </w:tcPr>
+          <w:p/>
+        </w:tc>
+      </w:tr>
+      <w:tr>
+        <w:tc>
+          <w:tcPr>
+            <w:tcW w:w="1428" w:type="dxa"/>
           </w:tcPr>
           <w:p>
             <w:proofErr w:type="spellStart"/>
@@ -1642,50 +2943,58 @@
         </w:tc>
         <w:tc>
           <w:tcPr>
-            <w:tcW w:w="7825" w:type="dxa"/>
-          </w:tcPr>
-          <w:p>
-            <w:r>
-              <w:t xml:space="preserve">((_let </w:t>
+            <w:tcW w:w="4438" w:type="dxa"/>
+          </w:tcPr>
+          <w:p>
+            <w:r>
+              <w:t>(((3954+</w:t>
+            </w:r>
+            <w:proofErr w:type="gramStart"/>
+            <w:r>
+              <w:t>5736)+(</w:t>
+            </w:r>
+            <w:proofErr w:type="gramEnd"/>
+            <w:r>
+              <w:t xml:space="preserve">_let </w:t>
             </w:r>
             <w:proofErr w:type="spellStart"/>
             <w:r>
-              <w:t>PZLi</w:t>
+              <w:t>gXc</w:t>
             </w:r>
             <w:proofErr w:type="spellEnd"/>
             <w:r>
-              <w:t xml:space="preserve"> = 315224553</w:t>
-            </w:r>
-          </w:p>
-          <w:p>
-            <w:r>
-              <w:t xml:space="preserve">  _</w:t>
+              <w:t>=-38571 _in 8421))+(-47043*34272))</w:t>
+            </w:r>
+          </w:p>
+        </w:tc>
+        <w:tc>
+          <w:tcPr>
+            <w:tcW w:w="3489" w:type="dxa"/>
+          </w:tcPr>
+          <w:p>
+            <w:r>
+              <w:t xml:space="preserve">((3954 + 5736) + _let </w:t>
+            </w:r>
+            <w:proofErr w:type="spellStart"/>
+            <w:r>
+              <w:t>gXc</w:t>
+            </w:r>
+            <w:proofErr w:type="spellEnd"/>
+            <w:r>
+              <w:t xml:space="preserve"> = -38571</w:t>
+            </w:r>
+          </w:p>
+          <w:p>
+            <w:r>
+              <w:t>_</w:t>
             </w:r>
             <w:proofErr w:type="gramStart"/>
             <w:r>
-              <w:t xml:space="preserve">in  </w:t>
-            </w:r>
-            <w:proofErr w:type="spellStart"/>
-            <w:r>
-              <w:t>PZLi</w:t>
-            </w:r>
-            <w:proofErr w:type="spellEnd"/>
+              <w:t>in  8421</w:t>
+            </w:r>
             <w:proofErr w:type="gramEnd"/>
             <w:r>
-              <w:t xml:space="preserve"> + 571866132 + _let am = 1516129174 + 187444460</w:t>
-            </w:r>
-          </w:p>
-          <w:p>
-            <w:r>
-              <w:t xml:space="preserve">                          _</w:t>
-            </w:r>
-            <w:proofErr w:type="gramStart"/>
-            <w:r>
-              <w:t>in  951997278</w:t>
-            </w:r>
-            <w:proofErr w:type="gramEnd"/>
-            <w:r>
-              <w:t xml:space="preserve"> * am) * 1466120201) * 1506685578</w:t>
+              <w:t>) + -47043 * 34272</w:t>
             </w:r>
           </w:p>
         </w:tc>
@@ -1693,24 +3002,107 @@
     </w:tbl>
     <w:p/>
     <w:p>
-      <w:r>
+      <w:pPr>
+        <w:rPr>
+          <w:b/>
+          <w:bCs/>
+        </w:rPr>
+      </w:pPr>
+      <w:r>
+        <w:rPr>
+          <w:b/>
+          <w:bCs/>
+        </w:rPr>
         <w:t>msdscript7</w:t>
       </w:r>
+    </w:p>
+    <w:p>
+      <w:r>
+        <w:t xml:space="preserve">can’t parse negative </w:t>
+      </w:r>
+      <w:proofErr w:type="gramStart"/>
+      <w:r>
+        <w:t>numbers</w:t>
+      </w:r>
+      <w:proofErr w:type="gramEnd"/>
     </w:p>
     <w:tbl>
       <w:tblPr>
         <w:tblStyle w:val="TableGrid"/>
-        <w:tblW w:w="0" w:type="auto"/>
+        <w:tblW w:w="9355" w:type="dxa"/>
         <w:tblLook w:val="04A0" w:firstRow="1" w:lastRow="0" w:firstColumn="1" w:lastColumn="0" w:noHBand="0" w:noVBand="1"/>
       </w:tblPr>
       <w:tblGrid>
-        <w:gridCol w:w="1525"/>
-        <w:gridCol w:w="7825"/>
+        <w:gridCol w:w="1438"/>
+        <w:gridCol w:w="3275"/>
+        <w:gridCol w:w="4642"/>
       </w:tblGrid>
       <w:tr>
         <w:tc>
           <w:tcPr>
-            <w:tcW w:w="1525" w:type="dxa"/>
+            <w:tcW w:w="1438" w:type="dxa"/>
+          </w:tcPr>
+          <w:p>
+            <w:pPr>
+              <w:rPr>
+                <w:b/>
+                <w:bCs/>
+              </w:rPr>
+            </w:pPr>
+            <w:r>
+              <w:rPr>
+                <w:b/>
+                <w:bCs/>
+              </w:rPr>
+              <w:t>mode</w:t>
+            </w:r>
+          </w:p>
+        </w:tc>
+        <w:tc>
+          <w:tcPr>
+            <w:tcW w:w="3275" w:type="dxa"/>
+          </w:tcPr>
+          <w:p>
+            <w:pPr>
+              <w:rPr>
+                <w:b/>
+                <w:bCs/>
+              </w:rPr>
+            </w:pPr>
+            <w:r>
+              <w:rPr>
+                <w:b/>
+                <w:bCs/>
+              </w:rPr>
+              <w:t>input</w:t>
+            </w:r>
+          </w:p>
+        </w:tc>
+        <w:tc>
+          <w:tcPr>
+            <w:tcW w:w="4642" w:type="dxa"/>
+          </w:tcPr>
+          <w:p>
+            <w:pPr>
+              <w:rPr>
+                <w:b/>
+                <w:bCs/>
+              </w:rPr>
+            </w:pPr>
+            <w:r>
+              <w:rPr>
+                <w:b/>
+                <w:bCs/>
+              </w:rPr>
+              <w:t>output</w:t>
+            </w:r>
+          </w:p>
+        </w:tc>
+      </w:tr>
+      <w:tr>
+        <w:tc>
+          <w:tcPr>
+            <w:tcW w:w="1438" w:type="dxa"/>
           </w:tcPr>
           <w:p>
             <w:proofErr w:type="spellStart"/>
@@ -1722,19 +3114,29 @@
         </w:tc>
         <w:tc>
           <w:tcPr>
-            <w:tcW w:w="7825" w:type="dxa"/>
-          </w:tcPr>
-          <w:p>
-            <w:r>
-              <w:t>N/A</w:t>
-            </w:r>
-          </w:p>
-        </w:tc>
-      </w:tr>
-      <w:tr>
-        <w:tc>
-          <w:tcPr>
-            <w:tcW w:w="1525" w:type="dxa"/>
+            <w:tcW w:w="3275" w:type="dxa"/>
+          </w:tcPr>
+          <w:p>
+            <w:r>
+              <w:t>-27691</w:t>
+            </w:r>
+          </w:p>
+        </w:tc>
+        <w:tc>
+          <w:tcPr>
+            <w:tcW w:w="4642" w:type="dxa"/>
+          </w:tcPr>
+          <w:p>
+            <w:r>
+              <w:t>27691</w:t>
+            </w:r>
+          </w:p>
+        </w:tc>
+      </w:tr>
+      <w:tr>
+        <w:tc>
+          <w:tcPr>
+            <w:tcW w:w="1438" w:type="dxa"/>
           </w:tcPr>
           <w:p>
             <w:r>
@@ -1744,23 +3146,81 @@
         </w:tc>
         <w:tc>
           <w:tcPr>
-            <w:tcW w:w="7825" w:type="dxa"/>
-          </w:tcPr>
-          <w:p>
-            <w:r>
-              <w:t>N/A</w:t>
-            </w:r>
-          </w:p>
-        </w:tc>
-      </w:tr>
-      <w:tr>
-        <w:tc>
-          <w:tcPr>
-            <w:tcW w:w="1525" w:type="dxa"/>
-          </w:tcPr>
-          <w:p>
+            <w:tcW w:w="3275" w:type="dxa"/>
+          </w:tcPr>
+          <w:p>
+            <w:r>
+              <w:t>((-33900*-</w:t>
+            </w:r>
+            <w:proofErr w:type="gramStart"/>
+            <w:r>
+              <w:t>44298)+(</w:t>
+            </w:r>
+            <w:proofErr w:type="gramEnd"/>
+            <w:r>
+              <w:t xml:space="preserve">_let </w:t>
+            </w:r>
             <w:proofErr w:type="spellStart"/>
             <w:r>
+              <w:t>PTuJZ</w:t>
+            </w:r>
+            <w:proofErr w:type="spellEnd"/>
+            <w:r>
+              <w:t xml:space="preserve">=(_let </w:t>
+            </w:r>
+            <w:proofErr w:type="spellStart"/>
+            <w:r>
+              <w:t>ysuZ</w:t>
+            </w:r>
+            <w:proofErr w:type="spellEnd"/>
+            <w:r>
+              <w:t>=(_let Z=40255 _in -46156) _in -1450) _in 40277))</w:t>
+            </w:r>
+          </w:p>
+        </w:tc>
+        <w:tc>
+          <w:tcPr>
+            <w:tcW w:w="4642" w:type="dxa"/>
+          </w:tcPr>
+          <w:p>
+            <w:r>
+              <w:t>((33900*</w:t>
+            </w:r>
+            <w:proofErr w:type="gramStart"/>
+            <w:r>
+              <w:t>44298)+(</w:t>
+            </w:r>
+            <w:proofErr w:type="gramEnd"/>
+            <w:r>
+              <w:t xml:space="preserve">_let </w:t>
+            </w:r>
+            <w:proofErr w:type="spellStart"/>
+            <w:r>
+              <w:t>PTuJZ</w:t>
+            </w:r>
+            <w:proofErr w:type="spellEnd"/>
+            <w:r>
+              <w:t xml:space="preserve">=(_let </w:t>
+            </w:r>
+            <w:proofErr w:type="spellStart"/>
+            <w:r>
+              <w:t>ysuZ</w:t>
+            </w:r>
+            <w:proofErr w:type="spellEnd"/>
+            <w:r>
+              <w:t>=(_let Z=40255 _in 46156) _in 1450) _in 40277))</w:t>
+            </w:r>
+          </w:p>
+        </w:tc>
+      </w:tr>
+      <w:tr>
+        <w:tc>
+          <w:tcPr>
+            <w:tcW w:w="1438" w:type="dxa"/>
+          </w:tcPr>
+          <w:p>
+            <w:proofErr w:type="spellStart"/>
+            <w:r>
               <w:t>pretty_print</w:t>
             </w:r>
             <w:proofErr w:type="spellEnd"/>
@@ -1768,67 +3228,40 @@
         </w:tc>
         <w:tc>
           <w:tcPr>
-            <w:tcW w:w="7825" w:type="dxa"/>
-          </w:tcPr>
-          <w:p>
-            <w:r>
-              <w:t>(_let JPTZF = 418347551</w:t>
-            </w:r>
-          </w:p>
-          <w:p>
-            <w:r>
-              <w:t xml:space="preserve"> _</w:t>
+            <w:tcW w:w="3275" w:type="dxa"/>
+          </w:tcPr>
+          <w:p>
+            <w:r>
+              <w:t>(_let B</w:t>
             </w:r>
             <w:proofErr w:type="gramStart"/>
             <w:r>
-              <w:t>in  _</w:t>
+              <w:t>=(</w:t>
             </w:r>
             <w:proofErr w:type="gramEnd"/>
             <w:r>
-              <w:t>let Bk = 437944066 + 1657996563</w:t>
-            </w:r>
-          </w:p>
-          <w:p>
-            <w:r>
-              <w:t xml:space="preserve">      _</w:t>
+              <w:t>-30772+(3940*(-34043+(390*8144)))) _in 9294)</w:t>
+            </w:r>
+          </w:p>
+        </w:tc>
+        <w:tc>
+          <w:tcPr>
+            <w:tcW w:w="4642" w:type="dxa"/>
+          </w:tcPr>
+          <w:p>
+            <w:r>
+              <w:t>_let B = 30772 + 3940 * (34043 + 390 * 8144)</w:t>
+            </w:r>
+          </w:p>
+          <w:p>
+            <w:r>
+              <w:t>_</w:t>
             </w:r>
             <w:proofErr w:type="gramStart"/>
             <w:r>
-              <w:t>in  1091741134</w:t>
+              <w:t>in  9294</w:t>
             </w:r>
             <w:proofErr w:type="gramEnd"/>
-            <w:r>
-              <w:t xml:space="preserve">) + (_let </w:t>
-            </w:r>
-            <w:proofErr w:type="spellStart"/>
-            <w:r>
-              <w:t>i</w:t>
-            </w:r>
-            <w:proofErr w:type="spellEnd"/>
-            <w:r>
-              <w:t xml:space="preserve"> = (78335409 + (1648897928 * 1704371899) * 441312580) + 1443382507</w:t>
-            </w:r>
-          </w:p>
-          <w:p>
-            <w:r>
-              <w:t xml:space="preserve">                          _</w:t>
-            </w:r>
-            <w:proofErr w:type="gramStart"/>
-            <w:r>
-              <w:t>in  629039131</w:t>
-            </w:r>
-            <w:proofErr w:type="gramEnd"/>
-            <w:r>
-              <w:t xml:space="preserve"> * </w:t>
-            </w:r>
-            <w:proofErr w:type="spellStart"/>
-            <w:r>
-              <w:t>i</w:t>
-            </w:r>
-            <w:proofErr w:type="spellEnd"/>
-            <w:r>
-              <w:t>) + ((1204557629 + 1758543973) + 627685920) + 711104262</w:t>
-            </w:r>
           </w:p>
         </w:tc>
       </w:tr>

</xml_diff>